<commit_message>
notes and assignment updated
</commit_message>
<xml_diff>
--- a/assignments/Assignment_WebTech_MERNStack_WEB0022_ReactJS.docx
+++ b/assignments/Assignment_WebTech_MERNStack_WEB0022_ReactJS.docx
@@ -387,7 +387,43 @@
         <w:rPr>
           <w:lang w:val="en-IN"/>
         </w:rPr>
-        <w:t>. Instead of using callback ref, use createRef() method of React JS</w:t>
+        <w:t xml:space="preserve">. Instead of using </w:t>
+      </w:r>
+      <w:proofErr w:type="spellStart"/>
+      <w:r>
+        <w:rPr>
+          <w:lang w:val="en-IN"/>
+        </w:rPr>
+        <w:t>callback</w:t>
+      </w:r>
+      <w:proofErr w:type="spellEnd"/>
+      <w:r>
+        <w:rPr>
+          <w:lang w:val="en-IN"/>
+        </w:rPr>
+        <w:t xml:space="preserve"> ref, use </w:t>
+      </w:r>
+      <w:proofErr w:type="spellStart"/>
+      <w:proofErr w:type="gramStart"/>
+      <w:r>
+        <w:rPr>
+          <w:lang w:val="en-IN"/>
+        </w:rPr>
+        <w:t>createRef</w:t>
+      </w:r>
+      <w:proofErr w:type="spellEnd"/>
+      <w:r>
+        <w:rPr>
+          <w:lang w:val="en-IN"/>
+        </w:rPr>
+        <w:t>(</w:t>
+      </w:r>
+      <w:proofErr w:type="gramEnd"/>
+      <w:r>
+        <w:rPr>
+          <w:lang w:val="en-IN"/>
+        </w:rPr>
+        <w:t>) method of React JS</w:t>
       </w:r>
     </w:p>
     <w:p>
@@ -501,10 +537,40 @@
     <w:p>
       <w:pPr>
         <w:pStyle w:val="ListParagraph"/>
+        <w:ind w:left="1800"/>
+        <w:rPr>
+          <w:lang w:val="en-IN"/>
+        </w:rPr>
+      </w:pPr>
+    </w:p>
+    <w:p>
+      <w:pPr>
+        <w:pStyle w:val="ListParagraph"/>
         <w:numPr>
-          <w:ilvl w:val="1"/>
-          <w:numId w:val="2"/>
+          <w:ilvl w:val="0"/>
+          <w:numId w:val="1"/>
         </w:numPr>
+        <w:rPr>
+          <w:lang w:val="en-IN"/>
+        </w:rPr>
+      </w:pPr>
+      <w:r>
+        <w:rPr>
+          <w:lang w:val="en-IN"/>
+        </w:rPr>
+        <w:t>Create a web application using React JS which will display certain product records (refer the screenshot)</w:t>
+      </w:r>
+      <w:r>
+        <w:rPr>
+          <w:lang w:val="en-IN"/>
+        </w:rPr>
+        <w:t xml:space="preserve"> using React Hooks</w:t>
+      </w:r>
+    </w:p>
+    <w:p>
+      <w:pPr>
+        <w:pStyle w:val="ListParagraph"/>
+        <w:ind w:left="1800"/>
         <w:rPr>
           <w:lang w:val="en-IN"/>
         </w:rPr>
@@ -516,20 +582,26 @@
           <w:u w:val="single"/>
           <w:lang w:val="en-IN"/>
         </w:rPr>
+        <w:lastRenderedPageBreak/>
         <w:t>Using React Hooks:</w:t>
       </w:r>
       <w:r>
         <w:rPr>
           <w:lang w:val="en-IN"/>
         </w:rPr>
-        <w:t xml:space="preserve"> Instead of using class components with lifecycle methods and state property, convert all those class components into functional </w:t>
-      </w:r>
-      <w:r>
-        <w:rPr>
-          <w:lang w:val="en-IN"/>
-        </w:rPr>
-        <w:lastRenderedPageBreak/>
-        <w:t>components and use corresponding hooks for lifecycle events and state management in the component</w:t>
+        <w:t xml:space="preserve"> </w:t>
+      </w:r>
+      <w:r>
+        <w:rPr>
+          <w:lang w:val="en-IN"/>
+        </w:rPr>
+        <w:t xml:space="preserve">Use the previously completed application. </w:t>
+      </w:r>
+      <w:r>
+        <w:rPr>
+          <w:lang w:val="en-IN"/>
+        </w:rPr>
+        <w:t>Instead of using class components with lifecycle methods and state property, convert all those class components into functional components and use corresponding hooks for lifecycle events and state management in the component</w:t>
       </w:r>
     </w:p>
     <w:p>

</xml_diff>